<commit_message>
Se sube archivo presentacion con datos actualizados
</commit_message>
<xml_diff>
--- a/PresentacionProyecto-keepingPet.docx
+++ b/PresentacionProyecto-keepingPet.docx
@@ -19,7 +19,7 @@
           <w:kern w:val="0"/>
           <w:sz w:val="144"/>
           <w:szCs w:val="144"/>
-          <w:lang w:eastAsia="es-AR"/>
+          <w:lang w:val="en-US" w:eastAsia="es-AR"/>
           <w14:shadow w14:blurRad="60007" w14:dist="200025" w14:dir="15000000" w14:sx="100000" w14:sy="30000" w14:kx="-1800000" w14:ky="0" w14:algn="bl">
             <w14:srgbClr w14:val="000000">
               <w14:alpha w14:val="68000"/>
@@ -30,49 +30,33 @@
       </w:pPr>
       <w:r>
         <w:rPr>
-          <w:lang w:eastAsia="es-AR"/>
+          <w:lang w:val="en-US" w:eastAsia="es-AR"/>
         </w:rPr>
         <w:t xml:space="preserve">     </w:t>
       </w:r>
-      <w:proofErr w:type="spellStart"/>
       <w:r>
         <w:rPr>
           <w:color w:val="538135" w:themeColor="accent6" w:themeShade="BF"/>
           <w:sz w:val="144"/>
           <w:szCs w:val="144"/>
-          <w:lang w:eastAsia="es-AR"/>
+          <w:lang w:val="en-US" w:eastAsia="es-AR"/>
           <w14:shadow w14:blurRad="60007" w14:dist="200025" w14:dir="15000000" w14:sx="100000" w14:sy="30000" w14:kx="-1800000" w14:ky="0" w14:algn="bl">
             <w14:srgbClr w14:val="000000">
               <w14:alpha w14:val="68000"/>
             </w14:srgbClr>
           </w14:shadow>
         </w:rPr>
-        <w:t>Keeping</w:t>
-      </w:r>
-      <w:proofErr w:type="spellEnd"/>
-      <w:r>
+        <w:t xml:space="preserve">Keeping </w:t>
+      </w:r>
+    </w:p>
+    <w:p>
+      <w:pPr>
+        <w:pStyle w:val="Quote"/>
         <w:rPr>
           <w:color w:val="538135" w:themeColor="accent6" w:themeShade="BF"/>
           <w:sz w:val="144"/>
           <w:szCs w:val="144"/>
-          <w:lang w:eastAsia="es-AR"/>
-          <w14:shadow w14:blurRad="60007" w14:dist="200025" w14:dir="15000000" w14:sx="100000" w14:sy="30000" w14:kx="-1800000" w14:ky="0" w14:algn="bl">
-            <w14:srgbClr w14:val="000000">
-              <w14:alpha w14:val="68000"/>
-            </w14:srgbClr>
-          </w14:shadow>
-        </w:rPr>
-        <w:t xml:space="preserve"> </w:t>
-      </w:r>
-    </w:p>
-    <w:p>
-      <w:pPr>
-        <w:pStyle w:val="Quote"/>
-        <w:rPr>
-          <w:color w:val="538135" w:themeColor="accent6" w:themeShade="BF"/>
-          <w:sz w:val="144"/>
-          <w:szCs w:val="144"/>
-          <w:lang w:eastAsia="es-AR"/>
+          <w:lang w:val="en-US" w:eastAsia="es-AR"/>
           <w14:shadow w14:blurRad="60007" w14:dist="200025" w14:dir="15000000" w14:sx="100000" w14:sy="30000" w14:kx="-1800000" w14:ky="0" w14:algn="bl">
             <w14:srgbClr w14:val="000000">
               <w14:alpha w14:val="68000"/>
@@ -117,7 +101,7 @@
                     <pic:cNvPicPr/>
                   </pic:nvPicPr>
                   <pic:blipFill>
-                    <a:blip r:embed="rId5">
+                    <a:blip r:embed="rId7">
                       <a:extLst>
                         <a:ext uri="{28A0092B-C50C-407E-A947-70E740481C1C}">
                           <a14:useLocalDpi xmlns:a14="http://schemas.microsoft.com/office/drawing/2010/main" val="0"/>
@@ -158,7 +142,7 @@
           <w:color w:val="538135" w:themeColor="accent6" w:themeShade="BF"/>
           <w:sz w:val="144"/>
           <w:szCs w:val="144"/>
-          <w:lang w:eastAsia="es-AR"/>
+          <w:lang w:val="en-US" w:eastAsia="es-AR"/>
           <w14:shadow w14:blurRad="60007" w14:dist="200025" w14:dir="15000000" w14:sx="100000" w14:sy="30000" w14:kx="-1800000" w14:ky="0" w14:algn="bl">
             <w14:srgbClr w14:val="000000">
               <w14:alpha w14:val="68000"/>
@@ -174,7 +158,7 @@
         <w:rPr>
           <w:rFonts w:ascii="Calibri" w:eastAsia="Times New Roman" w:hAnsi="Calibri" w:cs="Calibri"/>
           <w:kern w:val="0"/>
-          <w:lang w:eastAsia="es-AR"/>
+          <w:lang w:val="en-US" w:eastAsia="es-AR"/>
           <w14:ligatures w14:val="none"/>
         </w:rPr>
       </w:pPr>
@@ -185,7 +169,7 @@
         <w:rPr>
           <w:rFonts w:ascii="Calibri" w:eastAsia="Times New Roman" w:hAnsi="Calibri" w:cs="Calibri"/>
           <w:kern w:val="0"/>
-          <w:lang w:eastAsia="es-AR"/>
+          <w:lang w:val="en-US" w:eastAsia="es-AR"/>
           <w14:ligatures w14:val="none"/>
         </w:rPr>
       </w:pPr>
@@ -196,7 +180,7 @@
         <w:rPr>
           <w:rFonts w:ascii="Calibri" w:eastAsia="Times New Roman" w:hAnsi="Calibri" w:cs="Calibri"/>
           <w:kern w:val="0"/>
-          <w:lang w:eastAsia="es-AR"/>
+          <w:lang w:val="en-US" w:eastAsia="es-AR"/>
           <w14:ligatures w14:val="none"/>
         </w:rPr>
       </w:pPr>
@@ -207,7 +191,7 @@
         <w:rPr>
           <w:rFonts w:ascii="Calibri" w:eastAsia="Times New Roman" w:hAnsi="Calibri" w:cs="Calibri"/>
           <w:kern w:val="0"/>
-          <w:lang w:eastAsia="es-AR"/>
+          <w:lang w:val="en-US" w:eastAsia="es-AR"/>
           <w14:ligatures w14:val="none"/>
         </w:rPr>
       </w:pPr>
@@ -218,7 +202,7 @@
         <w:rPr>
           <w:rFonts w:ascii="Calibri" w:eastAsia="Times New Roman" w:hAnsi="Calibri" w:cs="Calibri"/>
           <w:kern w:val="0"/>
-          <w:lang w:eastAsia="es-AR"/>
+          <w:lang w:val="en-US" w:eastAsia="es-AR"/>
           <w14:ligatures w14:val="none"/>
         </w:rPr>
       </w:pPr>
@@ -229,7 +213,7 @@
         <w:rPr>
           <w:rFonts w:ascii="Calibri" w:eastAsia="Times New Roman" w:hAnsi="Calibri" w:cs="Calibri"/>
           <w:kern w:val="0"/>
-          <w:lang w:eastAsia="es-AR"/>
+          <w:lang w:val="en-US" w:eastAsia="es-AR"/>
           <w14:ligatures w14:val="none"/>
         </w:rPr>
       </w:pPr>
@@ -240,7 +224,7 @@
         <w:rPr>
           <w:rFonts w:ascii="Calibri" w:eastAsia="Times New Roman" w:hAnsi="Calibri" w:cs="Calibri"/>
           <w:kern w:val="0"/>
-          <w:lang w:eastAsia="es-AR"/>
+          <w:lang w:val="en-US" w:eastAsia="es-AR"/>
           <w14:ligatures w14:val="none"/>
         </w:rPr>
       </w:pPr>
@@ -251,7 +235,7 @@
         <w:rPr>
           <w:rFonts w:ascii="Calibri" w:eastAsia="Times New Roman" w:hAnsi="Calibri" w:cs="Calibri"/>
           <w:kern w:val="0"/>
-          <w:lang w:eastAsia="es-AR"/>
+          <w:lang w:val="en-US" w:eastAsia="es-AR"/>
           <w14:ligatures w14:val="none"/>
         </w:rPr>
       </w:pPr>
@@ -262,7 +246,7 @@
         <w:rPr>
           <w:rFonts w:ascii="Calibri" w:eastAsia="Times New Roman" w:hAnsi="Calibri" w:cs="Calibri"/>
           <w:kern w:val="0"/>
-          <w:lang w:eastAsia="es-AR"/>
+          <w:lang w:val="en-US" w:eastAsia="es-AR"/>
           <w14:ligatures w14:val="none"/>
         </w:rPr>
       </w:pPr>
@@ -273,7 +257,7 @@
         <w:rPr>
           <w:rFonts w:ascii="Calibri" w:eastAsia="Times New Roman" w:hAnsi="Calibri" w:cs="Calibri"/>
           <w:kern w:val="0"/>
-          <w:lang w:eastAsia="es-AR"/>
+          <w:lang w:val="en-US" w:eastAsia="es-AR"/>
           <w14:ligatures w14:val="none"/>
         </w:rPr>
       </w:pPr>
@@ -284,7 +268,7 @@
         <w:rPr>
           <w:rFonts w:ascii="Calibri" w:eastAsia="Times New Roman" w:hAnsi="Calibri" w:cs="Calibri"/>
           <w:kern w:val="0"/>
-          <w:lang w:eastAsia="es-AR"/>
+          <w:lang w:val="en-US" w:eastAsia="es-AR"/>
           <w14:ligatures w14:val="none"/>
         </w:rPr>
       </w:pPr>
@@ -295,7 +279,7 @@
         <w:rPr>
           <w:rFonts w:ascii="Calibri" w:eastAsia="Times New Roman" w:hAnsi="Calibri" w:cs="Calibri"/>
           <w:kern w:val="0"/>
-          <w:lang w:eastAsia="es-AR"/>
+          <w:lang w:val="en-US" w:eastAsia="es-AR"/>
           <w14:ligatures w14:val="none"/>
         </w:rPr>
       </w:pPr>
@@ -306,7 +290,7 @@
         <w:rPr>
           <w:rFonts w:ascii="Calibri" w:eastAsia="Times New Roman" w:hAnsi="Calibri" w:cs="Calibri"/>
           <w:kern w:val="0"/>
-          <w:lang w:eastAsia="es-AR"/>
+          <w:lang w:val="en-US" w:eastAsia="es-AR"/>
           <w14:ligatures w14:val="none"/>
         </w:rPr>
       </w:pPr>
@@ -317,7 +301,7 @@
         <w:rPr>
           <w:rFonts w:ascii="Calibri" w:eastAsia="Times New Roman" w:hAnsi="Calibri" w:cs="Calibri"/>
           <w:kern w:val="0"/>
-          <w:lang w:eastAsia="es-AR"/>
+          <w:lang w:val="en-US" w:eastAsia="es-AR"/>
           <w14:ligatures w14:val="none"/>
         </w:rPr>
       </w:pPr>
@@ -328,7 +312,7 @@
         <w:rPr>
           <w:rFonts w:ascii="Calibri" w:eastAsia="Times New Roman" w:hAnsi="Calibri" w:cs="Calibri"/>
           <w:kern w:val="0"/>
-          <w:lang w:eastAsia="es-AR"/>
+          <w:lang w:val="en-US" w:eastAsia="es-AR"/>
           <w14:ligatures w14:val="none"/>
         </w:rPr>
       </w:pPr>
@@ -339,7 +323,7 @@
         <w:rPr>
           <w:rFonts w:ascii="Calibri" w:eastAsia="Times New Roman" w:hAnsi="Calibri" w:cs="Calibri"/>
           <w:kern w:val="0"/>
-          <w:lang w:eastAsia="es-AR"/>
+          <w:lang w:val="en-US" w:eastAsia="es-AR"/>
           <w14:ligatures w14:val="none"/>
         </w:rPr>
       </w:pPr>
@@ -350,7 +334,7 @@
         <w:rPr>
           <w:rFonts w:ascii="Calibri" w:eastAsia="Times New Roman" w:hAnsi="Calibri" w:cs="Calibri"/>
           <w:kern w:val="0"/>
-          <w:lang w:eastAsia="es-AR"/>
+          <w:lang w:val="en-US" w:eastAsia="es-AR"/>
           <w14:ligatures w14:val="none"/>
         </w:rPr>
       </w:pPr>
@@ -361,7 +345,7 @@
         <w:rPr>
           <w:rFonts w:ascii="Calibri" w:eastAsia="Times New Roman" w:hAnsi="Calibri" w:cs="Calibri"/>
           <w:kern w:val="0"/>
-          <w:lang w:eastAsia="es-AR"/>
+          <w:lang w:val="en-US" w:eastAsia="es-AR"/>
           <w14:ligatures w14:val="none"/>
         </w:rPr>
       </w:pPr>
@@ -372,7 +356,7 @@
         <w:rPr>
           <w:rFonts w:ascii="Calibri" w:eastAsia="Times New Roman" w:hAnsi="Calibri" w:cs="Calibri"/>
           <w:kern w:val="0"/>
-          <w:lang w:eastAsia="es-AR"/>
+          <w:lang w:val="en-US" w:eastAsia="es-AR"/>
           <w14:ligatures w14:val="none"/>
         </w:rPr>
       </w:pPr>
@@ -383,7 +367,7 @@
         <w:rPr>
           <w:rFonts w:ascii="Calibri" w:eastAsia="Times New Roman" w:hAnsi="Calibri" w:cs="Calibri"/>
           <w:kern w:val="0"/>
-          <w:lang w:eastAsia="es-AR"/>
+          <w:lang w:val="en-US" w:eastAsia="es-AR"/>
           <w14:ligatures w14:val="none"/>
         </w:rPr>
       </w:pPr>
@@ -394,7 +378,7 @@
         <w:rPr>
           <w:rFonts w:ascii="Calibri" w:eastAsia="Times New Roman" w:hAnsi="Calibri" w:cs="Calibri"/>
           <w:kern w:val="0"/>
-          <w:lang w:eastAsia="es-AR"/>
+          <w:lang w:val="en-US" w:eastAsia="es-AR"/>
           <w14:ligatures w14:val="none"/>
         </w:rPr>
       </w:pPr>
@@ -405,7 +389,7 @@
         <w:rPr>
           <w:rFonts w:ascii="Calibri" w:eastAsia="Times New Roman" w:hAnsi="Calibri" w:cs="Calibri"/>
           <w:kern w:val="0"/>
-          <w:lang w:eastAsia="es-AR"/>
+          <w:lang w:val="en-US" w:eastAsia="es-AR"/>
           <w14:ligatures w14:val="none"/>
         </w:rPr>
       </w:pPr>
@@ -416,7 +400,7 @@
         <w:rPr>
           <w:rFonts w:ascii="Calibri" w:eastAsia="Times New Roman" w:hAnsi="Calibri" w:cs="Calibri"/>
           <w:kern w:val="0"/>
-          <w:lang w:eastAsia="es-AR"/>
+          <w:lang w:val="en-US" w:eastAsia="es-AR"/>
           <w14:ligatures w14:val="none"/>
         </w:rPr>
       </w:pPr>
@@ -427,7 +411,7 @@
         <w:rPr>
           <w:rFonts w:ascii="Calibri" w:eastAsia="Times New Roman" w:hAnsi="Calibri" w:cs="Calibri"/>
           <w:kern w:val="0"/>
-          <w:lang w:eastAsia="es-AR"/>
+          <w:lang w:val="en-US" w:eastAsia="es-AR"/>
           <w14:ligatures w14:val="none"/>
         </w:rPr>
       </w:pPr>
@@ -438,7 +422,7 @@
         <w:rPr>
           <w:rFonts w:ascii="Calibri" w:eastAsia="Times New Roman" w:hAnsi="Calibri" w:cs="Calibri"/>
           <w:kern w:val="0"/>
-          <w:lang w:eastAsia="es-AR"/>
+          <w:lang w:val="en-US" w:eastAsia="es-AR"/>
           <w14:ligatures w14:val="none"/>
         </w:rPr>
       </w:pPr>
@@ -449,7 +433,7 @@
         <w:rPr>
           <w:rFonts w:ascii="Calibri" w:eastAsia="Times New Roman" w:hAnsi="Calibri" w:cs="Calibri"/>
           <w:kern w:val="0"/>
-          <w:lang w:eastAsia="es-AR"/>
+          <w:lang w:val="en-US" w:eastAsia="es-AR"/>
           <w14:ligatures w14:val="none"/>
         </w:rPr>
       </w:pPr>
@@ -460,7 +444,7 @@
         <w:rPr>
           <w:rFonts w:ascii="Calibri" w:eastAsia="Times New Roman" w:hAnsi="Calibri" w:cs="Calibri"/>
           <w:kern w:val="0"/>
-          <w:lang w:eastAsia="es-AR"/>
+          <w:lang w:val="en-US" w:eastAsia="es-AR"/>
           <w14:ligatures w14:val="none"/>
         </w:rPr>
       </w:pPr>
@@ -471,7 +455,7 @@
         <w:rPr>
           <w:rFonts w:ascii="Calibri" w:eastAsia="Times New Roman" w:hAnsi="Calibri" w:cs="Calibri"/>
           <w:kern w:val="0"/>
-          <w:lang w:eastAsia="es-AR"/>
+          <w:lang w:val="en-US" w:eastAsia="es-AR"/>
           <w14:ligatures w14:val="none"/>
         </w:rPr>
       </w:pPr>
@@ -482,7 +466,7 @@
         <w:rPr>
           <w:rFonts w:ascii="Calibri" w:eastAsia="Times New Roman" w:hAnsi="Calibri" w:cs="Calibri"/>
           <w:kern w:val="0"/>
-          <w:lang w:eastAsia="es-AR"/>
+          <w:lang w:val="en-US" w:eastAsia="es-AR"/>
           <w14:ligatures w14:val="none"/>
         </w:rPr>
       </w:pPr>
@@ -493,7 +477,7 @@
         <w:rPr>
           <w:rFonts w:ascii="Calibri" w:eastAsia="Times New Roman" w:hAnsi="Calibri" w:cs="Calibri"/>
           <w:kern w:val="0"/>
-          <w:lang w:eastAsia="es-AR"/>
+          <w:lang w:val="en-US" w:eastAsia="es-AR"/>
           <w14:ligatures w14:val="none"/>
         </w:rPr>
       </w:pPr>
@@ -504,7 +488,7 @@
         <w:rPr>
           <w:rFonts w:ascii="Calibri" w:eastAsia="Times New Roman" w:hAnsi="Calibri" w:cs="Calibri"/>
           <w:kern w:val="0"/>
-          <w:lang w:eastAsia="es-AR"/>
+          <w:lang w:val="en-US" w:eastAsia="es-AR"/>
           <w14:ligatures w14:val="none"/>
         </w:rPr>
       </w:pPr>
@@ -515,7 +499,7 @@
         <w:rPr>
           <w:rFonts w:ascii="Calibri" w:eastAsia="Times New Roman" w:hAnsi="Calibri" w:cs="Calibri"/>
           <w:kern w:val="0"/>
-          <w:lang w:eastAsia="es-AR"/>
+          <w:lang w:val="en-US" w:eastAsia="es-AR"/>
           <w14:ligatures w14:val="none"/>
         </w:rPr>
       </w:pPr>
@@ -526,7 +510,7 @@
         <w:rPr>
           <w:rFonts w:ascii="Calibri" w:eastAsia="Times New Roman" w:hAnsi="Calibri" w:cs="Calibri"/>
           <w:kern w:val="0"/>
-          <w:lang w:eastAsia="es-AR"/>
+          <w:lang w:val="en-US" w:eastAsia="es-AR"/>
           <w14:ligatures w14:val="none"/>
         </w:rPr>
       </w:pPr>
@@ -537,7 +521,7 @@
         <w:rPr>
           <w:rFonts w:ascii="Calibri" w:eastAsia="Times New Roman" w:hAnsi="Calibri" w:cs="Calibri"/>
           <w:kern w:val="0"/>
-          <w:lang w:eastAsia="es-AR"/>
+          <w:lang w:val="en-US" w:eastAsia="es-AR"/>
           <w14:ligatures w14:val="none"/>
         </w:rPr>
       </w:pPr>
@@ -548,7 +532,7 @@
         <w:rPr>
           <w:rFonts w:ascii="Calibri" w:eastAsia="Times New Roman" w:hAnsi="Calibri" w:cs="Calibri"/>
           <w:kern w:val="0"/>
-          <w:lang w:eastAsia="es-AR"/>
+          <w:lang w:val="en-US" w:eastAsia="es-AR"/>
           <w14:ligatures w14:val="none"/>
         </w:rPr>
       </w:pPr>
@@ -563,7 +547,7 @@
           <w:kern w:val="0"/>
           <w:sz w:val="24"/>
           <w:szCs w:val="24"/>
-          <w:lang w:eastAsia="es-AR"/>
+          <w:lang w:val="en-US" w:eastAsia="es-AR"/>
           <w14:ligatures w14:val="none"/>
         </w:rPr>
       </w:pPr>
@@ -575,7 +559,7 @@
           <w:kern w:val="0"/>
           <w:sz w:val="24"/>
           <w:szCs w:val="24"/>
-          <w:lang w:eastAsia="es-AR"/>
+          <w:lang w:val="en-US" w:eastAsia="es-AR"/>
           <w14:ligatures w14:val="none"/>
         </w:rPr>
         <w:t xml:space="preserve">PRESENTACION DE PROYECTO </w:t>
@@ -591,7 +575,7 @@
           <w:kern w:val="0"/>
           <w:sz w:val="56"/>
           <w:szCs w:val="56"/>
-          <w:lang w:eastAsia="es-AR"/>
+          <w:lang w:val="en-US" w:eastAsia="es-AR"/>
           <w14:ligatures w14:val="none"/>
         </w:rPr>
       </w:pPr>
@@ -603,12 +587,11 @@
           <w:kern w:val="0"/>
           <w:sz w:val="56"/>
           <w:szCs w:val="56"/>
-          <w:lang w:eastAsia="es-AR"/>
+          <w:lang w:val="en-US" w:eastAsia="es-AR"/>
           <w14:ligatures w14:val="none"/>
         </w:rPr>
         <w:t xml:space="preserve">             </w:t>
       </w:r>
-      <w:proofErr w:type="spellStart"/>
       <w:r>
         <w:rPr>
           <w:rFonts w:ascii="Lucida Calligraphy" w:eastAsia="Times New Roman" w:hAnsi="Lucida Calligraphy" w:cstheme="minorHAnsi"/>
@@ -617,40 +600,11 @@
           <w:kern w:val="0"/>
           <w:sz w:val="56"/>
           <w:szCs w:val="56"/>
-          <w:lang w:eastAsia="es-AR"/>
-          <w14:ligatures w14:val="none"/>
-        </w:rPr>
-        <w:t>Keeping</w:t>
-      </w:r>
-      <w:proofErr w:type="spellEnd"/>
-      <w:r>
-        <w:rPr>
-          <w:rFonts w:ascii="Lucida Calligraphy" w:eastAsia="Times New Roman" w:hAnsi="Lucida Calligraphy" w:cstheme="minorHAnsi"/>
-          <w:i/>
-          <w:iCs/>
-          <w:kern w:val="0"/>
-          <w:sz w:val="56"/>
-          <w:szCs w:val="56"/>
-          <w:lang w:eastAsia="es-AR"/>
-          <w14:ligatures w14:val="none"/>
-        </w:rPr>
-        <w:t xml:space="preserve"> </w:t>
-      </w:r>
-      <w:proofErr w:type="spellStart"/>
-      <w:r>
-        <w:rPr>
-          <w:rFonts w:ascii="Lucida Calligraphy" w:eastAsia="Times New Roman" w:hAnsi="Lucida Calligraphy" w:cstheme="minorHAnsi"/>
-          <w:i/>
-          <w:iCs/>
-          <w:kern w:val="0"/>
-          <w:sz w:val="56"/>
-          <w:szCs w:val="56"/>
-          <w:lang w:eastAsia="es-AR"/>
-          <w14:ligatures w14:val="none"/>
-        </w:rPr>
-        <w:t>Pet</w:t>
-      </w:r>
-      <w:proofErr w:type="spellEnd"/>
+          <w:lang w:val="en-US" w:eastAsia="es-AR"/>
+          <w14:ligatures w14:val="none"/>
+        </w:rPr>
+        <w:t>Keeping Pet</w:t>
+      </w:r>
     </w:p>
     <w:p>
       <w:pPr>
@@ -1606,18 +1560,18 @@
         <w:rPr>
           <w:rFonts w:eastAsia="Times New Roman" w:cstheme="minorHAnsi"/>
           <w:kern w:val="0"/>
-          <w:lang w:val="en-US" w:eastAsia="es-AR"/>
-          <w14:ligatures w14:val="none"/>
-        </w:rPr>
-      </w:pPr>
-    </w:p>
-    <w:p>
-      <w:pPr>
-        <w:spacing w:after="0" w:line="240" w:lineRule="auto"/>
-        <w:rPr>
-          <w:rFonts w:eastAsia="Times New Roman" w:cstheme="minorHAnsi"/>
-          <w:kern w:val="0"/>
-          <w:lang w:val="en-US" w:eastAsia="es-AR"/>
+          <w:lang w:eastAsia="es-AR"/>
+          <w14:ligatures w14:val="none"/>
+        </w:rPr>
+      </w:pPr>
+    </w:p>
+    <w:p>
+      <w:pPr>
+        <w:spacing w:after="0" w:line="240" w:lineRule="auto"/>
+        <w:rPr>
+          <w:rFonts w:eastAsia="Times New Roman" w:cstheme="minorHAnsi"/>
+          <w:kern w:val="0"/>
+          <w:lang w:eastAsia="es-AR"/>
           <w14:ligatures w14:val="none"/>
         </w:rPr>
       </w:pPr>
@@ -1850,10 +1804,8 @@
           <w:iCs/>
           <w:sz w:val="24"/>
           <w:szCs w:val="24"/>
-          <w:lang w:val="en-US"/>
-        </w:rPr>
-      </w:pPr>
-      <w:proofErr w:type="spellStart"/>
+        </w:rPr>
+      </w:pPr>
       <w:r>
         <w:rPr>
           <w:rFonts w:cstheme="minorHAnsi"/>
@@ -1861,11 +1813,9 @@
           <w:iCs/>
           <w:sz w:val="24"/>
           <w:szCs w:val="24"/>
-          <w:lang w:val="en-US"/>
         </w:rPr>
         <w:t>Proceso</w:t>
       </w:r>
-      <w:proofErr w:type="spellEnd"/>
       <w:r>
         <w:rPr>
           <w:rFonts w:cstheme="minorHAnsi"/>
@@ -1873,7 +1823,6 @@
           <w:iCs/>
           <w:sz w:val="24"/>
           <w:szCs w:val="24"/>
-          <w:lang w:val="en-US"/>
         </w:rPr>
         <w:t xml:space="preserve"> de </w:t>
       </w:r>
@@ -1884,7 +1833,6 @@
           <w:iCs/>
           <w:sz w:val="24"/>
           <w:szCs w:val="24"/>
-          <w:lang w:val="en-US"/>
         </w:rPr>
         <w:t>Desarrollo</w:t>
       </w:r>
@@ -1897,15 +1845,13 @@
           <w:iCs/>
           <w:sz w:val="24"/>
           <w:szCs w:val="24"/>
-          <w:lang w:val="en-US"/>
-        </w:rPr>
-      </w:pPr>
-    </w:p>
-    <w:p>
-      <w:pPr>
-        <w:rPr>
-          <w:rFonts w:cstheme="minorHAnsi"/>
-          <w:lang w:val="en-US"/>
+        </w:rPr>
+      </w:pPr>
+    </w:p>
+    <w:p>
+      <w:pPr>
+        <w:rPr>
+          <w:rFonts w:cstheme="minorHAnsi"/>
         </w:rPr>
       </w:pPr>
     </w:p>
@@ -2176,6 +2122,7 @@
     </w:p>
     <w:p/>
     <w:sectPr>
+      <w:footerReference w:type="default" r:id="rId8"/>
       <w:pgSz w:w="11906" w:h="16838"/>
       <w:pgMar w:top="1417" w:right="1701" w:bottom="1417" w:left="1701" w:header="708" w:footer="708" w:gutter="0"/>
       <w:cols w:space="708"/>
@@ -2183,6 +2130,98 @@
     </w:sectPr>
   </w:body>
 </w:document>
+</file>
+
+<file path=word/endnotes.xml><?xml version="1.0" encoding="utf-8"?>
+<w:endnotes xmlns:wpc="http://schemas.microsoft.com/office/word/2010/wordprocessingCanvas" xmlns:cx="http://schemas.microsoft.com/office/drawing/2014/chartex" xmlns:cx1="http://schemas.microsoft.com/office/drawing/2015/9/8/chartex" xmlns:cx2="http://schemas.microsoft.com/office/drawing/2015/10/21/chartex" xmlns:cx3="http://schemas.microsoft.com/office/drawing/2016/5/9/chartex" xmlns:cx4="http://schemas.microsoft.com/office/drawing/2016/5/10/chartex" xmlns:cx5="http://schemas.microsoft.com/office/drawing/2016/5/11/chartex" xmlns:cx6="http://schemas.microsoft.com/office/drawing/2016/5/12/chartex" xmlns:cx7="http://schemas.microsoft.com/office/drawing/2016/5/13/chartex" xmlns:cx8="http://schemas.microsoft.com/office/drawing/2016/5/14/chartex" xmlns:mc="http://schemas.openxmlformats.org/markup-compatibility/2006" xmlns:aink="http://schemas.microsoft.com/office/drawing/2016/ink" xmlns:am3d="http://schemas.microsoft.com/office/drawing/2017/model3d" xmlns:o="urn:schemas-microsoft-com:office:office" xmlns:oel="http://schemas.microsoft.com/office/2019/extlst" xmlns:r="http://schemas.openxmlformats.org/officeDocument/2006/relationships" xmlns:m="http://schemas.openxmlformats.org/officeDocument/2006/math" xmlns:v="urn:schemas-microsoft-com:vml" xmlns:wp14="http://schemas.microsoft.com/office/word/2010/wordprocessingDrawing" xmlns:wp="http://schemas.openxmlformats.org/drawingml/2006/wordprocessingDrawing" xmlns:w10="urn:schemas-microsoft-com:office:word" xmlns:w="http://schemas.openxmlformats.org/wordprocessingml/2006/main" xmlns:w14="http://schemas.microsoft.com/office/word/2010/wordml" xmlns:w15="http://schemas.microsoft.com/office/word/2012/wordml" xmlns:w16cex="http://schemas.microsoft.com/office/word/2018/wordml/cex" xmlns:w16cid="http://schemas.microsoft.com/office/word/2016/wordml/cid" xmlns:w16="http://schemas.microsoft.com/office/word/2018/wordml" xmlns:w16sdtdh="http://schemas.microsoft.com/office/word/2020/wordml/sdtdatahash" xmlns:w16se="http://schemas.microsoft.com/office/word/2015/wordml/symex" xmlns:wpg="http://schemas.microsoft.com/office/word/2010/wordprocessingGroup" xmlns:wpi="http://schemas.microsoft.com/office/word/2010/wordprocessingInk" xmlns:wne="http://schemas.microsoft.com/office/word/2006/wordml" xmlns:wps="http://schemas.microsoft.com/office/word/2010/wordprocessingShape" mc:Ignorable="w14 w15 w16se w16cid w16 w16cex w16sdtdh wp14">
+  <w:endnote w:type="separator" w:id="-1">
+    <w:p>
+      <w:pPr>
+        <w:spacing w:after="0" w:line="240" w:lineRule="auto"/>
+      </w:pPr>
+      <w:r>
+        <w:separator/>
+      </w:r>
+    </w:p>
+  </w:endnote>
+  <w:endnote w:type="continuationSeparator" w:id="0">
+    <w:p>
+      <w:pPr>
+        <w:spacing w:after="0" w:line="240" w:lineRule="auto"/>
+      </w:pPr>
+      <w:r>
+        <w:continuationSeparator/>
+      </w:r>
+    </w:p>
+  </w:endnote>
+</w:endnotes>
+</file>
+
+<file path=word/footer1.xml><?xml version="1.0" encoding="utf-8"?>
+<w:ftr xmlns:wpc="http://schemas.microsoft.com/office/word/2010/wordprocessingCanvas" xmlns:cx="http://schemas.microsoft.com/office/drawing/2014/chartex" xmlns:cx1="http://schemas.microsoft.com/office/drawing/2015/9/8/chartex" xmlns:cx2="http://schemas.microsoft.com/office/drawing/2015/10/21/chartex" xmlns:cx3="http://schemas.microsoft.com/office/drawing/2016/5/9/chartex" xmlns:cx4="http://schemas.microsoft.com/office/drawing/2016/5/10/chartex" xmlns:cx5="http://schemas.microsoft.com/office/drawing/2016/5/11/chartex" xmlns:cx6="http://schemas.microsoft.com/office/drawing/2016/5/12/chartex" xmlns:cx7="http://schemas.microsoft.com/office/drawing/2016/5/13/chartex" xmlns:cx8="http://schemas.microsoft.com/office/drawing/2016/5/14/chartex" xmlns:mc="http://schemas.openxmlformats.org/markup-compatibility/2006" xmlns:aink="http://schemas.microsoft.com/office/drawing/2016/ink" xmlns:am3d="http://schemas.microsoft.com/office/drawing/2017/model3d" xmlns:o="urn:schemas-microsoft-com:office:office" xmlns:oel="http://schemas.microsoft.com/office/2019/extlst" xmlns:r="http://schemas.openxmlformats.org/officeDocument/2006/relationships" xmlns:m="http://schemas.openxmlformats.org/officeDocument/2006/math" xmlns:v="urn:schemas-microsoft-com:vml" xmlns:wp14="http://schemas.microsoft.com/office/word/2010/wordprocessingDrawing" xmlns:wp="http://schemas.openxmlformats.org/drawingml/2006/wordprocessingDrawing" xmlns:w10="urn:schemas-microsoft-com:office:word" xmlns:w="http://schemas.openxmlformats.org/wordprocessingml/2006/main" xmlns:w14="http://schemas.microsoft.com/office/word/2010/wordml" xmlns:w15="http://schemas.microsoft.com/office/word/2012/wordml" xmlns:w16cex="http://schemas.microsoft.com/office/word/2018/wordml/cex" xmlns:w16cid="http://schemas.microsoft.com/office/word/2016/wordml/cid" xmlns:w16="http://schemas.microsoft.com/office/word/2018/wordml" xmlns:w16sdtdh="http://schemas.microsoft.com/office/word/2020/wordml/sdtdatahash" xmlns:w16se="http://schemas.microsoft.com/office/word/2015/wordml/symex" xmlns:wpg="http://schemas.microsoft.com/office/word/2010/wordprocessingGroup" xmlns:wpi="http://schemas.microsoft.com/office/word/2010/wordprocessingInk" xmlns:wne="http://schemas.microsoft.com/office/word/2006/wordml" xmlns:wps="http://schemas.microsoft.com/office/word/2010/wordprocessingShape" mc:Ignorable="w14 w15 w16se w16cid w16 w16cex w16sdtdh wp14">
+  <w:p>
+    <w:pPr>
+      <w:spacing w:after="0" w:line="240" w:lineRule="auto"/>
+      <w:rPr>
+        <w:rFonts w:eastAsia="Times New Roman" w:cstheme="minorHAnsi"/>
+        <w:kern w:val="0"/>
+        <w:lang w:val="en-US" w:eastAsia="es-AR"/>
+        <w14:ligatures w14:val="none"/>
+      </w:rPr>
+    </w:pPr>
+    <w:r>
+      <w:rPr>
+        <w:rFonts w:eastAsia="Times New Roman" w:cstheme="minorHAnsi"/>
+        <w:kern w:val="0"/>
+        <w:lang w:val="en-US" w:eastAsia="es-AR"/>
+        <w14:ligatures w14:val="none"/>
+      </w:rPr>
+      <w:t xml:space="preserve">                                                                      </w:t>
+    </w:r>
+    <w:r>
+      <w:rPr>
+        <w:rFonts w:eastAsia="Times New Roman" w:cstheme="minorHAnsi"/>
+        <w:kern w:val="0"/>
+        <w:lang w:val="en-US" w:eastAsia="es-AR"/>
+        <w14:ligatures w14:val="none"/>
+      </w:rPr>
+      <w:t>Link GitHub:  https://github.com/assatti/keepingPet.git</w:t>
+    </w:r>
+  </w:p>
+  <w:p>
+    <w:pPr>
+      <w:pStyle w:val="Footer"/>
+      <w:rPr>
+        <w:lang w:val="en-US"/>
+      </w:rPr>
+    </w:pPr>
+  </w:p>
+</w:ftr>
+</file>
+
+<file path=word/footnotes.xml><?xml version="1.0" encoding="utf-8"?>
+<w:footnotes xmlns:wpc="http://schemas.microsoft.com/office/word/2010/wordprocessingCanvas" xmlns:cx="http://schemas.microsoft.com/office/drawing/2014/chartex" xmlns:cx1="http://schemas.microsoft.com/office/drawing/2015/9/8/chartex" xmlns:cx2="http://schemas.microsoft.com/office/drawing/2015/10/21/chartex" xmlns:cx3="http://schemas.microsoft.com/office/drawing/2016/5/9/chartex" xmlns:cx4="http://schemas.microsoft.com/office/drawing/2016/5/10/chartex" xmlns:cx5="http://schemas.microsoft.com/office/drawing/2016/5/11/chartex" xmlns:cx6="http://schemas.microsoft.com/office/drawing/2016/5/12/chartex" xmlns:cx7="http://schemas.microsoft.com/office/drawing/2016/5/13/chartex" xmlns:cx8="http://schemas.microsoft.com/office/drawing/2016/5/14/chartex" xmlns:mc="http://schemas.openxmlformats.org/markup-compatibility/2006" xmlns:aink="http://schemas.microsoft.com/office/drawing/2016/ink" xmlns:am3d="http://schemas.microsoft.com/office/drawing/2017/model3d" xmlns:o="urn:schemas-microsoft-com:office:office" xmlns:oel="http://schemas.microsoft.com/office/2019/extlst" xmlns:r="http://schemas.openxmlformats.org/officeDocument/2006/relationships" xmlns:m="http://schemas.openxmlformats.org/officeDocument/2006/math" xmlns:v="urn:schemas-microsoft-com:vml" xmlns:wp14="http://schemas.microsoft.com/office/word/2010/wordprocessingDrawing" xmlns:wp="http://schemas.openxmlformats.org/drawingml/2006/wordprocessingDrawing" xmlns:w10="urn:schemas-microsoft-com:office:word" xmlns:w="http://schemas.openxmlformats.org/wordprocessingml/2006/main" xmlns:w14="http://schemas.microsoft.com/office/word/2010/wordml" xmlns:w15="http://schemas.microsoft.com/office/word/2012/wordml" xmlns:w16cex="http://schemas.microsoft.com/office/word/2018/wordml/cex" xmlns:w16cid="http://schemas.microsoft.com/office/word/2016/wordml/cid" xmlns:w16="http://schemas.microsoft.com/office/word/2018/wordml" xmlns:w16sdtdh="http://schemas.microsoft.com/office/word/2020/wordml/sdtdatahash" xmlns:w16se="http://schemas.microsoft.com/office/word/2015/wordml/symex" xmlns:wpg="http://schemas.microsoft.com/office/word/2010/wordprocessingGroup" xmlns:wpi="http://schemas.microsoft.com/office/word/2010/wordprocessingInk" xmlns:wne="http://schemas.microsoft.com/office/word/2006/wordml" xmlns:wps="http://schemas.microsoft.com/office/word/2010/wordprocessingShape" mc:Ignorable="w14 w15 w16se w16cid w16 w16cex w16sdtdh wp14">
+  <w:footnote w:type="separator" w:id="-1">
+    <w:p>
+      <w:pPr>
+        <w:spacing w:after="0" w:line="240" w:lineRule="auto"/>
+      </w:pPr>
+      <w:r>
+        <w:separator/>
+      </w:r>
+    </w:p>
+  </w:footnote>
+  <w:footnote w:type="continuationSeparator" w:id="0">
+    <w:p>
+      <w:pPr>
+        <w:spacing w:after="0" w:line="240" w:lineRule="auto"/>
+      </w:pPr>
+      <w:r>
+        <w:continuationSeparator/>
+      </w:r>
+    </w:p>
+  </w:footnote>
+</w:footnotes>
 </file>
 
 <file path=word/numbering.xml><?xml version="1.0" encoding="utf-8"?>
@@ -3635,6 +3674,50 @@
       <w:contextualSpacing/>
     </w:pPr>
   </w:style>
+  <w:style w:type="paragraph" w:styleId="Header">
+    <w:name w:val="header"/>
+    <w:basedOn w:val="Normal"/>
+    <w:link w:val="HeaderChar"/>
+    <w:uiPriority w:val="99"/>
+    <w:unhideWhenUsed/>
+    <w:rsid w:val="00622B0E"/>
+    <w:pPr>
+      <w:tabs>
+        <w:tab w:val="center" w:pos="4252"/>
+        <w:tab w:val="right" w:pos="8504"/>
+      </w:tabs>
+      <w:spacing w:after="0" w:line="240" w:lineRule="auto"/>
+    </w:pPr>
+  </w:style>
+  <w:style w:type="character" w:customStyle="1" w:styleId="HeaderChar">
+    <w:name w:val="Header Char"/>
+    <w:basedOn w:val="DefaultParagraphFont"/>
+    <w:link w:val="Header"/>
+    <w:uiPriority w:val="99"/>
+    <w:rsid w:val="00622B0E"/>
+  </w:style>
+  <w:style w:type="paragraph" w:styleId="Footer">
+    <w:name w:val="footer"/>
+    <w:basedOn w:val="Normal"/>
+    <w:link w:val="FooterChar"/>
+    <w:uiPriority w:val="99"/>
+    <w:unhideWhenUsed/>
+    <w:rsid w:val="00622B0E"/>
+    <w:pPr>
+      <w:tabs>
+        <w:tab w:val="center" w:pos="4252"/>
+        <w:tab w:val="right" w:pos="8504"/>
+      </w:tabs>
+      <w:spacing w:after="0" w:line="240" w:lineRule="auto"/>
+    </w:pPr>
+  </w:style>
+  <w:style w:type="character" w:customStyle="1" w:styleId="FooterChar">
+    <w:name w:val="Footer Char"/>
+    <w:basedOn w:val="DefaultParagraphFont"/>
+    <w:link w:val="Footer"/>
+    <w:uiPriority w:val="99"/>
+    <w:rsid w:val="00622B0E"/>
+  </w:style>
 </w:styles>
 </file>
 

</xml_diff>